<commit_message>
Update ANTICHRIST PAPERBACK Final Draft.docx
</commit_message>
<xml_diff>
--- a/ANTICHRIST PAPERBACK Final Draft.docx
+++ b/ANTICHRIST PAPERBACK Final Draft.docx
@@ -206,7 +206,7 @@
           <w:r>
             <w:fldChar w:fldCharType="separate"/>
           </w:r>
-          <w:hyperlink w:anchor="_Toc195187220" w:history="1">
+          <w:hyperlink w:anchor="_Toc197124505" w:history="1">
             <w:r>
               <w:rPr>
                 <w:rStyle w:val="Hyperlink"/>
@@ -233,7 +233,7 @@
                 <w:noProof/>
                 <w:webHidden/>
               </w:rPr>
-              <w:instrText xml:space="preserve"> PAGEREF _Toc195187220 \h </w:instrText>
+              <w:instrText xml:space="preserve"> PAGEREF _Toc197124505 \h </w:instrText>
             </w:r>
             <w:r>
               <w:rPr>
@@ -279,7 +279,7 @@
               <w14:ligatures w14:val="standardContextual"/>
             </w:rPr>
           </w:pPr>
-          <w:hyperlink w:anchor="_Toc195187221" w:history="1">
+          <w:hyperlink w:anchor="_Toc197124506" w:history="1">
             <w:r>
               <w:rPr>
                 <w:rStyle w:val="Hyperlink"/>
@@ -306,7 +306,7 @@
                 <w:noProof/>
                 <w:webHidden/>
               </w:rPr>
-              <w:instrText xml:space="preserve"> PAGEREF _Toc195187221 \h </w:instrText>
+              <w:instrText xml:space="preserve"> PAGEREF _Toc197124506 \h </w:instrText>
             </w:r>
             <w:r>
               <w:rPr>
@@ -352,7 +352,7 @@
               <w14:ligatures w14:val="standardContextual"/>
             </w:rPr>
           </w:pPr>
-          <w:hyperlink w:anchor="_Toc195187222" w:history="1">
+          <w:hyperlink w:anchor="_Toc197124507" w:history="1">
             <w:r>
               <w:rPr>
                 <w:rStyle w:val="Hyperlink"/>
@@ -379,7 +379,7 @@
                 <w:noProof/>
                 <w:webHidden/>
               </w:rPr>
-              <w:instrText xml:space="preserve"> PAGEREF _Toc195187222 \h </w:instrText>
+              <w:instrText xml:space="preserve"> PAGEREF _Toc197124507 \h </w:instrText>
             </w:r>
             <w:r>
               <w:rPr>
@@ -425,7 +425,7 @@
               <w14:ligatures w14:val="standardContextual"/>
             </w:rPr>
           </w:pPr>
-          <w:hyperlink w:anchor="_Toc195187223" w:history="1">
+          <w:hyperlink w:anchor="_Toc197124508" w:history="1">
             <w:r>
               <w:rPr>
                 <w:rStyle w:val="Hyperlink"/>
@@ -452,7 +452,7 @@
                 <w:noProof/>
                 <w:webHidden/>
               </w:rPr>
-              <w:instrText xml:space="preserve"> PAGEREF _Toc195187223 \h </w:instrText>
+              <w:instrText xml:space="preserve"> PAGEREF _Toc197124508 \h </w:instrText>
             </w:r>
             <w:r>
               <w:rPr>
@@ -498,7 +498,7 @@
               <w14:ligatures w14:val="standardContextual"/>
             </w:rPr>
           </w:pPr>
-          <w:hyperlink w:anchor="_Toc195187224" w:history="1">
+          <w:hyperlink w:anchor="_Toc197124509" w:history="1">
             <w:r>
               <w:rPr>
                 <w:rStyle w:val="Hyperlink"/>
@@ -525,7 +525,7 @@
                 <w:noProof/>
                 <w:webHidden/>
               </w:rPr>
-              <w:instrText xml:space="preserve"> PAGEREF _Toc195187224 \h </w:instrText>
+              <w:instrText xml:space="preserve"> PAGEREF _Toc197124509 \h </w:instrText>
             </w:r>
             <w:r>
               <w:rPr>
@@ -571,7 +571,7 @@
               <w14:ligatures w14:val="standardContextual"/>
             </w:rPr>
           </w:pPr>
-          <w:hyperlink w:anchor="_Toc195187225" w:history="1">
+          <w:hyperlink w:anchor="_Toc197124510" w:history="1">
             <w:r>
               <w:rPr>
                 <w:rStyle w:val="Hyperlink"/>
@@ -598,7 +598,7 @@
                 <w:noProof/>
                 <w:webHidden/>
               </w:rPr>
-              <w:instrText xml:space="preserve"> PAGEREF _Toc195187225 \h </w:instrText>
+              <w:instrText xml:space="preserve"> PAGEREF _Toc197124510 \h </w:instrText>
             </w:r>
             <w:r>
               <w:rPr>
@@ -644,7 +644,7 @@
               <w14:ligatures w14:val="standardContextual"/>
             </w:rPr>
           </w:pPr>
-          <w:hyperlink w:anchor="_Toc195187226" w:history="1">
+          <w:hyperlink w:anchor="_Toc197124511" w:history="1">
             <w:r>
               <w:rPr>
                 <w:rStyle w:val="Hyperlink"/>
@@ -671,7 +671,7 @@
                 <w:noProof/>
                 <w:webHidden/>
               </w:rPr>
-              <w:instrText xml:space="preserve"> PAGEREF _Toc195187226 \h </w:instrText>
+              <w:instrText xml:space="preserve"> PAGEREF _Toc197124511 \h </w:instrText>
             </w:r>
             <w:r>
               <w:rPr>
@@ -717,7 +717,7 @@
               <w14:ligatures w14:val="standardContextual"/>
             </w:rPr>
           </w:pPr>
-          <w:hyperlink w:anchor="_Toc195187227" w:history="1">
+          <w:hyperlink w:anchor="_Toc197124512" w:history="1">
             <w:r>
               <w:rPr>
                 <w:rStyle w:val="Hyperlink"/>
@@ -744,7 +744,7 @@
                 <w:noProof/>
                 <w:webHidden/>
               </w:rPr>
-              <w:instrText xml:space="preserve"> PAGEREF _Toc195187227 \h </w:instrText>
+              <w:instrText xml:space="preserve"> PAGEREF _Toc197124512 \h </w:instrText>
             </w:r>
             <w:r>
               <w:rPr>
@@ -790,7 +790,7 @@
               <w14:ligatures w14:val="standardContextual"/>
             </w:rPr>
           </w:pPr>
-          <w:hyperlink w:anchor="_Toc195187228" w:history="1">
+          <w:hyperlink w:anchor="_Toc197124513" w:history="1">
             <w:r>
               <w:rPr>
                 <w:rStyle w:val="Hyperlink"/>
@@ -817,7 +817,7 @@
                 <w:noProof/>
                 <w:webHidden/>
               </w:rPr>
-              <w:instrText xml:space="preserve"> PAGEREF _Toc195187228 \h </w:instrText>
+              <w:instrText xml:space="preserve"> PAGEREF _Toc197124513 \h </w:instrText>
             </w:r>
             <w:r>
               <w:rPr>
@@ -863,7 +863,7 @@
               <w14:ligatures w14:val="standardContextual"/>
             </w:rPr>
           </w:pPr>
-          <w:hyperlink w:anchor="_Toc195187229" w:history="1">
+          <w:hyperlink w:anchor="_Toc197124514" w:history="1">
             <w:r>
               <w:rPr>
                 <w:rStyle w:val="Hyperlink"/>
@@ -890,7 +890,7 @@
                 <w:noProof/>
                 <w:webHidden/>
               </w:rPr>
-              <w:instrText xml:space="preserve"> PAGEREF _Toc195187229 \h </w:instrText>
+              <w:instrText xml:space="preserve"> PAGEREF _Toc197124514 \h </w:instrText>
             </w:r>
             <w:r>
               <w:rPr>
@@ -936,7 +936,7 @@
               <w14:ligatures w14:val="standardContextual"/>
             </w:rPr>
           </w:pPr>
-          <w:hyperlink w:anchor="_Toc195187230" w:history="1">
+          <w:hyperlink w:anchor="_Toc197124515" w:history="1">
             <w:r>
               <w:rPr>
                 <w:rStyle w:val="Hyperlink"/>
@@ -963,7 +963,7 @@
                 <w:noProof/>
                 <w:webHidden/>
               </w:rPr>
-              <w:instrText xml:space="preserve"> PAGEREF _Toc195187230 \h </w:instrText>
+              <w:instrText xml:space="preserve"> PAGEREF _Toc197124515 \h </w:instrText>
             </w:r>
             <w:r>
               <w:rPr>
@@ -1009,7 +1009,7 @@
               <w14:ligatures w14:val="standardContextual"/>
             </w:rPr>
           </w:pPr>
-          <w:hyperlink w:anchor="_Toc195187231" w:history="1">
+          <w:hyperlink w:anchor="_Toc197124516" w:history="1">
             <w:r>
               <w:rPr>
                 <w:rStyle w:val="Hyperlink"/>
@@ -1036,7 +1036,7 @@
                 <w:noProof/>
                 <w:webHidden/>
               </w:rPr>
-              <w:instrText xml:space="preserve"> PAGEREF _Toc195187231 \h </w:instrText>
+              <w:instrText xml:space="preserve"> PAGEREF _Toc197124516 \h </w:instrText>
             </w:r>
             <w:r>
               <w:rPr>
@@ -1082,7 +1082,7 @@
               <w14:ligatures w14:val="standardContextual"/>
             </w:rPr>
           </w:pPr>
-          <w:hyperlink w:anchor="_Toc195187232" w:history="1">
+          <w:hyperlink w:anchor="_Toc197124517" w:history="1">
             <w:r>
               <w:rPr>
                 <w:rStyle w:val="Hyperlink"/>
@@ -1109,7 +1109,7 @@
                 <w:noProof/>
                 <w:webHidden/>
               </w:rPr>
-              <w:instrText xml:space="preserve"> PAGEREF _Toc195187232 \h </w:instrText>
+              <w:instrText xml:space="preserve"> PAGEREF _Toc197124517 \h </w:instrText>
             </w:r>
             <w:r>
               <w:rPr>
@@ -1155,7 +1155,7 @@
               <w14:ligatures w14:val="standardContextual"/>
             </w:rPr>
           </w:pPr>
-          <w:hyperlink w:anchor="_Toc195187233" w:history="1">
+          <w:hyperlink w:anchor="_Toc197124518" w:history="1">
             <w:r>
               <w:rPr>
                 <w:rStyle w:val="Hyperlink"/>
@@ -1182,7 +1182,7 @@
                 <w:noProof/>
                 <w:webHidden/>
               </w:rPr>
-              <w:instrText xml:space="preserve"> PAGEREF _Toc195187233 \h </w:instrText>
+              <w:instrText xml:space="preserve"> PAGEREF _Toc197124518 \h </w:instrText>
             </w:r>
             <w:r>
               <w:rPr>
@@ -1228,7 +1228,7 @@
               <w14:ligatures w14:val="standardContextual"/>
             </w:rPr>
           </w:pPr>
-          <w:hyperlink w:anchor="_Toc195187234" w:history="1">
+          <w:hyperlink w:anchor="_Toc197124519" w:history="1">
             <w:r>
               <w:rPr>
                 <w:rStyle w:val="Hyperlink"/>
@@ -1255,7 +1255,7 @@
                 <w:noProof/>
                 <w:webHidden/>
               </w:rPr>
-              <w:instrText xml:space="preserve"> PAGEREF _Toc195187234 \h </w:instrText>
+              <w:instrText xml:space="preserve"> PAGEREF _Toc197124519 \h </w:instrText>
             </w:r>
             <w:r>
               <w:rPr>
@@ -1301,7 +1301,7 @@
               <w14:ligatures w14:val="standardContextual"/>
             </w:rPr>
           </w:pPr>
-          <w:hyperlink w:anchor="_Toc195187235" w:history="1">
+          <w:hyperlink w:anchor="_Toc197124520" w:history="1">
             <w:r>
               <w:rPr>
                 <w:rStyle w:val="Hyperlink"/>
@@ -1328,7 +1328,7 @@
                 <w:noProof/>
                 <w:webHidden/>
               </w:rPr>
-              <w:instrText xml:space="preserve"> PAGEREF _Toc195187235 \h </w:instrText>
+              <w:instrText xml:space="preserve"> PAGEREF _Toc197124520 \h </w:instrText>
             </w:r>
             <w:r>
               <w:rPr>
@@ -1374,7 +1374,7 @@
               <w14:ligatures w14:val="standardContextual"/>
             </w:rPr>
           </w:pPr>
-          <w:hyperlink w:anchor="_Toc195187236" w:history="1">
+          <w:hyperlink w:anchor="_Toc197124521" w:history="1">
             <w:r>
               <w:rPr>
                 <w:rStyle w:val="Hyperlink"/>
@@ -1401,7 +1401,7 @@
                 <w:noProof/>
                 <w:webHidden/>
               </w:rPr>
-              <w:instrText xml:space="preserve"> PAGEREF _Toc195187236 \h </w:instrText>
+              <w:instrText xml:space="preserve"> PAGEREF _Toc197124521 \h </w:instrText>
             </w:r>
             <w:r>
               <w:rPr>
@@ -1447,7 +1447,7 @@
               <w14:ligatures w14:val="standardContextual"/>
             </w:rPr>
           </w:pPr>
-          <w:hyperlink w:anchor="_Toc195187237" w:history="1">
+          <w:hyperlink w:anchor="_Toc197124522" w:history="1">
             <w:r>
               <w:rPr>
                 <w:rStyle w:val="Hyperlink"/>
@@ -1475,7 +1475,7 @@
                 <w:noProof/>
                 <w:webHidden/>
               </w:rPr>
-              <w:instrText xml:space="preserve"> PAGEREF _Toc195187237 \h </w:instrText>
+              <w:instrText xml:space="preserve"> PAGEREF _Toc197124522 \h </w:instrText>
             </w:r>
             <w:r>
               <w:rPr>
@@ -1521,7 +1521,7 @@
               <w14:ligatures w14:val="standardContextual"/>
             </w:rPr>
           </w:pPr>
-          <w:hyperlink w:anchor="_Toc195187238" w:history="1">
+          <w:hyperlink w:anchor="_Toc197124523" w:history="1">
             <w:r>
               <w:rPr>
                 <w:rStyle w:val="Hyperlink"/>
@@ -1549,7 +1549,7 @@
                 <w:noProof/>
                 <w:webHidden/>
               </w:rPr>
-              <w:instrText xml:space="preserve"> PAGEREF _Toc195187238 \h </w:instrText>
+              <w:instrText xml:space="preserve"> PAGEREF _Toc197124523 \h </w:instrText>
             </w:r>
             <w:r>
               <w:rPr>
@@ -1595,7 +1595,7 @@
               <w14:ligatures w14:val="standardContextual"/>
             </w:rPr>
           </w:pPr>
-          <w:hyperlink w:anchor="_Toc195187239" w:history="1">
+          <w:hyperlink w:anchor="_Toc197124524" w:history="1">
             <w:r>
               <w:rPr>
                 <w:rStyle w:val="Hyperlink"/>
@@ -1624,7 +1624,7 @@
                 <w:noProof/>
                 <w:webHidden/>
               </w:rPr>
-              <w:instrText xml:space="preserve"> PAGEREF _Toc195187239 \h </w:instrText>
+              <w:instrText xml:space="preserve"> PAGEREF _Toc197124524 \h </w:instrText>
             </w:r>
             <w:r>
               <w:rPr>
@@ -1670,7 +1670,7 @@
               <w14:ligatures w14:val="standardContextual"/>
             </w:rPr>
           </w:pPr>
-          <w:hyperlink w:anchor="_Toc195187240" w:history="1">
+          <w:hyperlink w:anchor="_Toc197124525" w:history="1">
             <w:r>
               <w:rPr>
                 <w:rStyle w:val="Hyperlink"/>
@@ -1699,7 +1699,7 @@
                 <w:noProof/>
                 <w:webHidden/>
               </w:rPr>
-              <w:instrText xml:space="preserve"> PAGEREF _Toc195187240 \h </w:instrText>
+              <w:instrText xml:space="preserve"> PAGEREF _Toc197124525 \h </w:instrText>
             </w:r>
             <w:r>
               <w:rPr>
@@ -1745,7 +1745,7 @@
               <w14:ligatures w14:val="standardContextual"/>
             </w:rPr>
           </w:pPr>
-          <w:hyperlink w:anchor="_Toc195187241" w:history="1">
+          <w:hyperlink w:anchor="_Toc197124526" w:history="1">
             <w:r>
               <w:rPr>
                 <w:rStyle w:val="Hyperlink"/>
@@ -1772,7 +1772,7 @@
                 <w:noProof/>
                 <w:webHidden/>
               </w:rPr>
-              <w:instrText xml:space="preserve"> PAGEREF _Toc195187241 \h </w:instrText>
+              <w:instrText xml:space="preserve"> PAGEREF _Toc197124526 \h </w:instrText>
             </w:r>
             <w:r>
               <w:rPr>
@@ -1818,7 +1818,7 @@
               <w14:ligatures w14:val="standardContextual"/>
             </w:rPr>
           </w:pPr>
-          <w:hyperlink w:anchor="_Toc195187242" w:history="1">
+          <w:hyperlink w:anchor="_Toc197124527" w:history="1">
             <w:r>
               <w:rPr>
                 <w:rStyle w:val="Hyperlink"/>
@@ -1845,7 +1845,7 @@
                 <w:noProof/>
                 <w:webHidden/>
               </w:rPr>
-              <w:instrText xml:space="preserve"> PAGEREF _Toc195187242 \h </w:instrText>
+              <w:instrText xml:space="preserve"> PAGEREF _Toc197124527 \h </w:instrText>
             </w:r>
             <w:r>
               <w:rPr>
@@ -2016,7 +2016,7 @@
         <w:pStyle w:val="Heading1"/>
       </w:pPr>
       <w:bookmarkStart w:id="3" w:name="_Toc195083859"/>
-      <w:bookmarkStart w:id="4" w:name="_Toc195187220"/>
+      <w:bookmarkStart w:id="4" w:name="_Toc197124505"/>
       <w:bookmarkEnd w:id="0"/>
       <w:bookmarkEnd w:id="1"/>
       <w:r>
@@ -5092,7 +5092,7 @@
       <w:pPr>
         <w:pStyle w:val="Heading1"/>
       </w:pPr>
-      <w:bookmarkStart w:id="6" w:name="_Toc195187221"/>
+      <w:bookmarkStart w:id="6" w:name="_Toc197124506"/>
       <w:r>
         <w:lastRenderedPageBreak/>
         <w:t>Chapter 2: Encroaching Darkness</w:t>
@@ -10312,7 +10312,7 @@
       <w:pPr>
         <w:pStyle w:val="Heading1"/>
       </w:pPr>
-      <w:bookmarkStart w:id="8" w:name="_Toc195187222"/>
+      <w:bookmarkStart w:id="8" w:name="_Toc197124507"/>
       <w:r>
         <w:lastRenderedPageBreak/>
         <w:t>Chapter 3: Aleister Crowley</w:t>
@@ -12055,7 +12055,7 @@
       <w:pPr>
         <w:pStyle w:val="Heading1"/>
       </w:pPr>
-      <w:bookmarkStart w:id="10" w:name="_Toc195187223"/>
+      <w:bookmarkStart w:id="10" w:name="_Toc197124508"/>
       <w:r>
         <w:lastRenderedPageBreak/>
         <w:t>Chapter 4: Bringing Death Back</w:t>
@@ -13639,7 +13639,7 @@
       <w:pPr>
         <w:pStyle w:val="Heading1"/>
       </w:pPr>
-      <w:bookmarkStart w:id="12" w:name="_Toc195187224"/>
+      <w:bookmarkStart w:id="12" w:name="_Toc197124509"/>
       <w:r>
         <w:lastRenderedPageBreak/>
         <w:t>Chapter 5: Gavriel</w:t>
@@ -15708,7 +15708,7 @@
         <w:pStyle w:val="Heading1"/>
       </w:pPr>
       <w:bookmarkStart w:id="13" w:name="_Toc195083864"/>
-      <w:bookmarkStart w:id="14" w:name="_Toc195187225"/>
+      <w:bookmarkStart w:id="14" w:name="_Toc197124510"/>
       <w:r>
         <w:lastRenderedPageBreak/>
         <w:t>Chapter 6: The Age of Horus</w:t>
@@ -16817,7 +16817,7 @@
         <w:pStyle w:val="Heading1"/>
       </w:pPr>
       <w:bookmarkStart w:id="15" w:name="_Toc195083865"/>
-      <w:bookmarkStart w:id="16" w:name="_Toc195187226"/>
+      <w:bookmarkStart w:id="16" w:name="_Toc197124511"/>
       <w:r>
         <w:lastRenderedPageBreak/>
         <w:t>Chapter 7: Lockdown</w:t>
@@ -17928,7 +17928,7 @@
       <w:pPr>
         <w:pStyle w:val="Heading1"/>
       </w:pPr>
-      <w:bookmarkStart w:id="18" w:name="_Toc195187227"/>
+      <w:bookmarkStart w:id="18" w:name="_Toc197124512"/>
       <w:r>
         <w:lastRenderedPageBreak/>
         <w:t>Chapter 8: The Escape</w:t>
@@ -19194,7 +19194,7 @@
       <w:pPr>
         <w:pStyle w:val="Heading1"/>
       </w:pPr>
-      <w:bookmarkStart w:id="20" w:name="_Toc195187228"/>
+      <w:bookmarkStart w:id="20" w:name="_Toc197124513"/>
       <w:r>
         <w:lastRenderedPageBreak/>
         <w:t>Chapter 9: Gehenna</w:t>
@@ -21100,7 +21100,7 @@
         <w:pStyle w:val="Heading1"/>
       </w:pPr>
       <w:bookmarkStart w:id="21" w:name="_Toc195083868"/>
-      <w:bookmarkStart w:id="22" w:name="_Toc195187229"/>
+      <w:bookmarkStart w:id="22" w:name="_Toc197124514"/>
       <w:r>
         <w:rPr>
           <w:rStyle w:val="Heading1Char"/>
@@ -22278,7 +22278,7 @@
         <w:pStyle w:val="Heading1"/>
       </w:pPr>
       <w:bookmarkStart w:id="23" w:name="_Toc195083869"/>
-      <w:bookmarkStart w:id="24" w:name="_Toc195187230"/>
+      <w:bookmarkStart w:id="24" w:name="_Toc197124515"/>
       <w:r>
         <w:lastRenderedPageBreak/>
         <w:t>Chapter 11: Military Industrial Complex</w:t>
@@ -22880,8 +22880,9 @@
         <w:pStyle w:val="Heading1"/>
       </w:pPr>
       <w:bookmarkStart w:id="25" w:name="_Toc195083870"/>
-      <w:bookmarkStart w:id="26" w:name="_Toc195187231"/>
-      <w:r>
+      <w:bookmarkStart w:id="26" w:name="_Toc197124516"/>
+      <w:r>
+        <w:lastRenderedPageBreak/>
         <w:t>Chapter 12: The Dark Priestesses</w:t>
       </w:r>
       <w:bookmarkEnd w:id="25"/>
@@ -22929,15 +22930,12 @@
     </w:p>
     <w:p>
       <w:r>
-        <w:t xml:space="preserve">He gestures toward the shattered window with the tip of his glowing blade. The weapon pulses in rhythm with the energy of his soul, its crimson light dancing erratically </w:t>
-      </w:r>
+        <w:t>He gestures toward the shattered window with the tip of his glowing blade. The weapon pulses in rhythm with the energy of his soul, its crimson light dancing erratically across the plastered walls and flickering against the intricate patterns of the priestesses’ robes.</w:t>
+      </w:r>
+    </w:p>
+    <w:p>
       <w:r>
         <w:lastRenderedPageBreak/>
-        <w:t>across the plastered walls and flickering against the intricate patterns of the priestesses’ robes.</w:t>
-      </w:r>
-    </w:p>
-    <w:p>
-      <w:r>
         <w:t>The priestesses remain motionless, their silence a quiet defiance. Amiel feels his chest tighten, his heart pounding like a war drum against his ribs. Beside him, the girl whose touch had electrified him earlier tugs at his arm. Her voice is soft, urgent, and unyielding—a thread of calm amid the chaos.</w:t>
       </w:r>
     </w:p>
@@ -22966,11 +22964,11 @@
     </w:p>
     <w:p>
       <w:r>
-        <w:t xml:space="preserve">Arnon pivots sharply, his weapon raised and glowing with infernal light, but before he can take a step, the priestesses act as one. Their dark robes sweep through the </w:t>
+        <w:t xml:space="preserve">Arnon pivots sharply, his weapon raised and glowing with infernal light, but before he can take a step, the priestesses act as one. Their dark robes sweep through the air as they unsheathe long, gleaming katana-like swords in perfect unison. The steel catches the faint red light of the </w:t>
       </w:r>
       <w:r>
         <w:lastRenderedPageBreak/>
-        <w:t>air as they unsheathe long, gleaming katana-like swords in perfect unison. The steel catches the faint red light of the nanobots, their edges shimmering like starlight, cold and beautiful. It is a deadly beauty that belongs to a poisonous rose—mesmerizing yet promising death to those who dare come closer.</w:t>
+        <w:t>nanobots, their edges shimmering like starlight, cold and beautiful. It is a deadly beauty that belongs to a poisonous rose—mesmerizing yet promising death to those who dare come closer.</w:t>
       </w:r>
     </w:p>
     <w:p>
@@ -23046,17 +23044,17 @@
         <w:t>…you</w:t>
       </w:r>
       <w:r>
-        <w:t xml:space="preserve"> don’t know what you’re doing. Your weapons are useless against our nanobot armor. Desist. Go home. I don’t want </w:t>
+        <w:t xml:space="preserve"> don’t know what you’re doing. Your weapons are useless against our nanobot armor. Desist. Go home. I don’t want blood on my hands</w:t>
+      </w:r>
+      <w:r>
+        <w:t>, “</w:t>
+      </w:r>
+      <w:r>
+        <w:t xml:space="preserve">The crimson glow of his weapon flickers slightly as his conviction wavers. “I will not be </w:t>
       </w:r>
       <w:r>
         <w:lastRenderedPageBreak/>
-        <w:t>blood on my hands</w:t>
-      </w:r>
-      <w:r>
-        <w:t>, “</w:t>
-      </w:r>
-      <w:r>
-        <w:t>The crimson glow of his weapon flickers slightly as his conviction wavers. “I will not be responsible for the first death in Gehenna,” he pleads, his tone softening</w:t>
+        <w:t>responsible for the first death in Gehenna,” he pleads, his tone softening</w:t>
       </w:r>
       <w:r>
         <w:t xml:space="preserve"> even more</w:t>
@@ -23122,24 +23120,24 @@
     </w:p>
     <w:p>
       <w:r>
+        <w:t>“Why did you do that</w:t>
+      </w:r>
+      <w:r>
+        <w:t>, Samson</w:t>
+      </w:r>
+      <w:r>
+        <w:t xml:space="preserve">?” </w:t>
+      </w:r>
+      <w:r>
+        <w:t>Arnon</w:t>
+      </w:r>
+      <w:r>
+        <w:t xml:space="preserve"> snaps, his voice barely above a whisper.</w:t>
+      </w:r>
+    </w:p>
+    <w:p>
+      <w:r>
         <w:lastRenderedPageBreak/>
-        <w:t>“Why did you do that</w:t>
-      </w:r>
-      <w:r>
-        <w:t>, Samson</w:t>
-      </w:r>
-      <w:r>
-        <w:t xml:space="preserve">?” </w:t>
-      </w:r>
-      <w:r>
-        <w:t>Arnon</w:t>
-      </w:r>
-      <w:r>
-        <w:t xml:space="preserve"> snaps, his voice barely above a whisper.</w:t>
-      </w:r>
-    </w:p>
-    <w:p>
-      <w:r>
         <w:t xml:space="preserve">“She…she was going to kill you,” </w:t>
       </w:r>
       <w:r>
@@ -23194,8 +23192,11 @@
     </w:p>
     <w:p>
       <w:r>
+        <w:t xml:space="preserve"> Her forehead wrinkles as if shrinking back from such a disgusting sight. She’s the first to shout with a shrill scream </w:t>
+      </w:r>
+      <w:r>
         <w:lastRenderedPageBreak/>
-        <w:t xml:space="preserve"> Her forehead wrinkles as if shrinking back from such a disgusting sight. She’s the first to shout with a shrill scream and charge forward. The</w:t>
+        <w:t>and charge forward. The</w:t>
       </w:r>
       <w:r>
         <w:t xml:space="preserve"> </w:t>
@@ -23264,11 +23265,11 @@
         <w:t>ruthlessly</w:t>
       </w:r>
       <w:r>
-        <w:t xml:space="preserve">, catching the projectile mid-flight. It ricochets off his armor and strikes one of her own, the unintended victim crumpling as blood sprays from the point of impact. The woman who fired freezes, her expression a mix of horror and disbelief, but </w:t>
+        <w:t xml:space="preserve">, catching the projectile mid-flight. It ricochets off his armor and strikes one of her own, the unintended victim crumpling as blood sprays from the point of impact. The woman who fired freezes, her expression a mix of horror and disbelief, but she has no time to react further. Arnon is already upon her, </w:t>
       </w:r>
       <w:r>
         <w:lastRenderedPageBreak/>
-        <w:t>she has no time to react further. Arnon is already upon her, his blade cutting through her with the inevitability of death itself.</w:t>
+        <w:t>his blade cutting through her with the inevitability of death itself.</w:t>
       </w:r>
     </w:p>
     <w:p>
@@ -23322,11 +23323,46 @@
     </w:p>
     <w:p>
       <w:r>
-        <w:t xml:space="preserve">Her movements are both wild and calculated, the chaos of her grief channeling into one final act of defiance. With a guttural scream, she launches herself at him, her dagger aimed unerringly for his throat. For a brief, harrowing moment, she disrupts the swarm of nanobots protecting </w:t>
-      </w:r>
+        <w:t>Her movements are both wild and calculated, the chaos of her grief channeling into one final act of defiance. With a guttural scream, she launches herself at him, her dagger aimed unerringly for his throat. For a brief, harrowing moment, she disrupts the swarm of nanobots protecting him, her body acting as a barrier. The blade edges closer, nearly brushing his skin</w:t>
+      </w:r>
+      <w:r>
+        <w:t>.</w:t>
+      </w:r>
+    </w:p>
+    <w:p>
       <w:r>
         <w:lastRenderedPageBreak/>
-        <w:t>him, her body acting as a barrier. The blade edges closer, nearly brushing his skin</w:t>
+        <w:t xml:space="preserve">But Arnon moves </w:t>
+      </w:r>
+      <w:r>
+        <w:t>instinctively</w:t>
+      </w:r>
+      <w:r>
+        <w:t xml:space="preserve">. His hand shoots upward, seizing her by the throat mid-air with a grip like an iron vice. Her momentum halts instantly, her body thrashing as she gasps for breath, her dagger slipping from her fingers. </w:t>
+      </w:r>
+    </w:p>
+    <w:p>
+      <w:r>
+        <w:t>While Arnon is momentarily distracted, a priestess</w:t>
+      </w:r>
+      <w:r>
+        <w:t xml:space="preserve">, emboldened by her fallen sister’s near success in breaching his nanobot shield, </w:t>
+      </w:r>
+      <w:r>
+        <w:t>lunges at him, a dagger clutched tightly against her body. Samson, occupied with a nimble priestess evading his strikes, watches in horror, powerless to intervene.</w:t>
+      </w:r>
+    </w:p>
+    <w:p>
+      <w:r>
+        <w:t>“Arnon, behind you!” he shouts.</w:t>
+      </w:r>
+    </w:p>
+    <w:p>
+      <w:r>
+        <w:t>In an instant, Arnon’s nanobots swarm like a furious cloud of hornets, assailing the charging priestess’s eyes and rendering her temporarily blind. A bio-sword snaps out from his neck, its gleaming blade thrust forward. Disoriented, the priestess collides headfirst with the weapon; the blade plunges into her mouth and slices through, emerging at the back of her skull. Her eyes widen in shocked disbelief. Almost as quickly as it appeared, the bio-sword retracts into Arnon’s body</w:t>
+      </w:r>
+      <w:r>
+        <w:t>, and the priestess slumps to the ground</w:t>
       </w:r>
       <w:r>
         <w:t>.</w:t>
@@ -23334,37 +23370,45 @@
     </w:p>
     <w:p>
       <w:r>
-        <w:t xml:space="preserve">But Arnon moves </w:t>
-      </w:r>
-      <w:r>
-        <w:t>instinctively</w:t>
-      </w:r>
-      <w:r>
-        <w:t xml:space="preserve">. His hand shoots upward, seizing her by the throat mid-air with a grip like an iron vice. Her momentum halts instantly, her body thrashing as she gasps for breath, her dagger slipping from her fingers. </w:t>
-      </w:r>
-    </w:p>
-    <w:p>
-      <w:r>
-        <w:t>While Arnon is momentarily distracted, a priestess</w:t>
-      </w:r>
-      <w:r>
-        <w:t xml:space="preserve">, emboldened by her fallen sister’s near success in breaching his nanobot shield, </w:t>
-      </w:r>
-      <w:r>
-        <w:t>lunges at him, a dagger clutched tightly against her body. Samson, occupied with a nimble priestess evading his strikes, watches in horror, powerless to intervene.</w:t>
-      </w:r>
-    </w:p>
-    <w:p>
-      <w:r>
-        <w:t>“Arnon, behind you!” he shouts.</w:t>
-      </w:r>
-    </w:p>
-    <w:p>
-      <w:r>
-        <w:t>In an instant, Arnon’s nanobots swarm like a furious cloud of hornets, assailing the charging priestess’s eyes and rendering her temporarily blind. A bio-sword snaps out from his neck, its gleaming blade thrust forward. Disoriented, the priestess collides headfirst with the weapon; the blade plunges into her mouth and slices through, emerging at the back of her skull. Her eyes widen in shocked disbelief. Almost as quickly as it appeared, the bio-sword retracts into Arnon’s body</w:t>
-      </w:r>
-      <w:r>
-        <w:t>, and the priestess slumps to the ground</w:t>
+        <w:t>At the same</w:t>
+      </w:r>
+      <w:r>
+        <w:t xml:space="preserve"> </w:t>
+      </w:r>
+      <w:r>
+        <w:t>time, he slams the struggling priestess' head, which he was holding against the concrete wall behind him,</w:t>
+      </w:r>
+      <w:r>
+        <w:t xml:space="preserve"> with bone-shattering force. The sickening crunch of her skull echoes in the chamber, fragments of bone and blood exploding outward, splattering the wall and the shimmering nanobots that swirl around him. Her lifeless body crumples to the ground.</w:t>
+      </w:r>
+    </w:p>
+    <w:p>
+      <w:r>
+        <w:lastRenderedPageBreak/>
+        <w:t xml:space="preserve">Blood and viscera now coat </w:t>
+      </w:r>
+      <w:r>
+        <w:t>everything</w:t>
+      </w:r>
+      <w:r>
+        <w:t xml:space="preserve">, dripping down in thick streaks and pooling on the slick tiles beneath him. </w:t>
+      </w:r>
+      <w:r>
+        <w:t>Red speckled dots now fly all around Arnon.</w:t>
+      </w:r>
+    </w:p>
+    <w:p>
+      <w:r>
+        <w:t xml:space="preserve">The battle is short-lived. The priestesses’ determination, while fierce, is no match for the relentless efficiency of the nanobot-enhanced agents. </w:t>
+      </w:r>
+      <w:r>
+        <w:t xml:space="preserve">Though elegant and deadly, their katana-like blades </w:t>
+      </w:r>
+      <w:r>
+        <w:t xml:space="preserve">are rendered useless against the unyielding swarm of microscopic defenders. One by one, they fall, their cries of defiance silenced in the cold, </w:t>
+      </w:r>
+      <w:r>
+        <w:t>windy room</w:t>
       </w:r>
       <w:r>
         <w:t>.</w:t>
@@ -23372,108 +23416,62 @@
     </w:p>
     <w:p>
       <w:r>
-        <w:t>At the same</w:t>
-      </w:r>
-      <w:r>
-        <w:t xml:space="preserve"> </w:t>
-      </w:r>
-      <w:r>
-        <w:t>time, he slams the struggling priestess' head, which he was holding against the concrete wall behind him,</w:t>
-      </w:r>
-      <w:r>
-        <w:t xml:space="preserve"> with bone-shattering force. The sickening crunch of her skull echoes in the chamber, fragments of bone and blood exploding outward, splattering the wall and the shimmering </w:t>
+        <w:t xml:space="preserve">When the last body hits the floor, the silence is deafening. Arnon stands amidst the carnage, his weapon still glowing faintly, his </w:t>
+      </w:r>
+      <w:r>
+        <w:t xml:space="preserve">bloodied </w:t>
+      </w:r>
+      <w:r>
+        <w:t xml:space="preserve">chest heaving with exertion. The air is thick with the metallic scent of blood, and the </w:t>
+      </w:r>
+      <w:r>
+        <w:t>tiled</w:t>
+      </w:r>
+      <w:r>
+        <w:t xml:space="preserve"> floor is slick. His partner steps up beside him</w:t>
+      </w:r>
+      <w:r>
+        <w:t>, almost slipping</w:t>
+      </w:r>
+      <w:r>
+        <w:t>, his expression grim but resolute.</w:t>
+      </w:r>
+    </w:p>
+    <w:p>
+      <w:r>
+        <w:t xml:space="preserve">“They didn’t stand a chance,” </w:t>
+      </w:r>
+      <w:r>
+        <w:t>Samson</w:t>
+      </w:r>
+      <w:r>
+        <w:t xml:space="preserve"> mutters, his voice low and somber.</w:t>
+      </w:r>
+    </w:p>
+    <w:p>
+      <w:r>
+        <w:t>Arnon doesn’t respond immediately. His gaze sweeps across the room, lingering on the lifeless forms of the priestesses. Their once-empowered expressions are now frozen in death, eyes still dark and hollow</w:t>
+      </w:r>
+      <w:r>
+        <w:t xml:space="preserve">, </w:t>
+      </w:r>
+      <w:r>
+        <w:t xml:space="preserve">more so now than </w:t>
+      </w:r>
+      <w:r>
+        <w:t>ever</w:t>
+      </w:r>
+      <w:r>
+        <w:t xml:space="preserve"> in life. An ache settles deep in his chest, hollow and unshakable, a gnawing emptiness that no amount of justification can fill.</w:t>
+      </w:r>
+    </w:p>
+    <w:p>
+      <w:r>
+        <w:t xml:space="preserve">“We gave them a choice,” Arnon says at last, his voice barely more than a whisper. But even as the words leave his lips, they feel as empty as the eyes of the fallen. He turns </w:t>
       </w:r>
       <w:r>
         <w:lastRenderedPageBreak/>
-        <w:t>nanobots that swirl around him. Her lifeless body crumples to the ground.</w:t>
-      </w:r>
-    </w:p>
-    <w:p>
-      <w:r>
-        <w:t xml:space="preserve">Blood and viscera now coat </w:t>
-      </w:r>
-      <w:r>
-        <w:t>everything</w:t>
-      </w:r>
-      <w:r>
-        <w:t xml:space="preserve">, dripping down in thick streaks and pooling on the slick tiles beneath him. </w:t>
-      </w:r>
-      <w:r>
-        <w:t>Red speckled dots now fly all around Arnon.</w:t>
-      </w:r>
-    </w:p>
-    <w:p>
-      <w:r>
-        <w:t xml:space="preserve">The battle is short-lived. The priestesses’ determination, while fierce, is no match for the relentless efficiency of the nanobot-enhanced agents. </w:t>
-      </w:r>
-      <w:r>
-        <w:t xml:space="preserve">Though elegant and deadly, their katana-like blades </w:t>
-      </w:r>
-      <w:r>
-        <w:t xml:space="preserve">are rendered useless against the unyielding swarm of microscopic defenders. One by one, they fall, their cries of defiance silenced in the cold, </w:t>
-      </w:r>
-      <w:r>
-        <w:t>windy room</w:t>
-      </w:r>
-      <w:r>
-        <w:t>.</w:t>
-      </w:r>
-    </w:p>
-    <w:p>
-      <w:r>
-        <w:t xml:space="preserve">When the last body hits the floor, the silence is deafening. Arnon stands amidst the carnage, his weapon still glowing faintly, his </w:t>
-      </w:r>
-      <w:r>
-        <w:t xml:space="preserve">bloodied </w:t>
-      </w:r>
-      <w:r>
-        <w:t xml:space="preserve">chest heaving with exertion. The air is thick with the metallic scent of blood, and the </w:t>
-      </w:r>
-      <w:r>
-        <w:t>tiled</w:t>
-      </w:r>
-      <w:r>
-        <w:t xml:space="preserve"> floor is slick. His partner steps up beside him</w:t>
-      </w:r>
-      <w:r>
-        <w:t>, almost slipping</w:t>
-      </w:r>
-      <w:r>
-        <w:t>, his expression grim but resolute.</w:t>
-      </w:r>
-    </w:p>
-    <w:p>
-      <w:r>
-        <w:t xml:space="preserve">“They didn’t stand a chance,” </w:t>
-      </w:r>
-      <w:r>
-        <w:t>Samson</w:t>
-      </w:r>
-      <w:r>
-        <w:t xml:space="preserve"> mutters, his voice low and somber.</w:t>
-      </w:r>
-    </w:p>
-    <w:p>
-      <w:r>
-        <w:t>Arnon doesn’t respond immediately. His gaze sweeps across the room, lingering on the lifeless forms of the priestesses. Their once-empowered expressions are now frozen in death, eyes still dark and hollow</w:t>
-      </w:r>
-      <w:r>
-        <w:t xml:space="preserve">, </w:t>
-      </w:r>
-      <w:r>
-        <w:t xml:space="preserve">more so now than </w:t>
-      </w:r>
-      <w:r>
-        <w:t>ever</w:t>
-      </w:r>
-      <w:r>
-        <w:t xml:space="preserve"> in life. An ache settles deep in his chest, hollow and unshakable, a gnawing emptiness that no amount of justification can fill.</w:t>
-      </w:r>
-    </w:p>
-    <w:p>
-      <w:r>
-        <w:lastRenderedPageBreak/>
-        <w:t>“We gave them a choice,” Arnon says at last, his voice barely more than a whisper. But even as the words leave his lips, they feel as empty as the eyes of the fallen. He turns toward the doorway, his weapon retracting into his body with a soft hiss. “Let’s move. We have to find the target before it’s too late.”</w:t>
+        <w:t>toward the doorway, his weapon retracting into his body with a soft hiss. “Let’s move. We have to find the target before it’s too late.”</w:t>
       </w:r>
     </w:p>
     <w:p>
@@ -23519,14 +23517,17 @@
     </w:p>
     <w:p>
       <w:r>
+        <w:t xml:space="preserve">Above the clamor, the shrill screams of the women who had shared his </w:t>
+      </w:r>
+      <w:r>
+        <w:t>first-ever</w:t>
+      </w:r>
+      <w:r>
+        <w:t xml:space="preserve"> intimate encounter rise in harrowing crescendos. The raw anguish in their cries </w:t>
+      </w:r>
+      <w:r>
         <w:lastRenderedPageBreak/>
-        <w:t xml:space="preserve">Above the clamor, the shrill screams of the women who had shared his </w:t>
-      </w:r>
-      <w:r>
-        <w:t>first-ever</w:t>
-      </w:r>
-      <w:r>
-        <w:t xml:space="preserve"> intimate encounter rise in harrowing crescendos. The raw anguish in their cries pierces his ears, each note tearing through his composure. The trauma grips him like an iron chain—he has never known anything so visceral, so unrelentingly cruel.</w:t>
+        <w:t>pierces his ears, each note tearing through his composure. The trauma grips him like an iron chain—he has never known anything so visceral, so unrelentingly cruel.</w:t>
       </w:r>
     </w:p>
     <w:p>
@@ -23612,11 +23613,11 @@
     </w:p>
     <w:p>
       <w:r>
-        <w:t xml:space="preserve">Amiel’s stomach churns, his mind reeling from the surreal horror—for the first time, he witnesses death. The image sears into his memory, leaving an indelible mark of </w:t>
+        <w:t xml:space="preserve">Amiel’s stomach churns, his mind reeling from the surreal horror—for the first time, he witnesses death. The image sears into his memory, leaving an indelible mark of terror and helplessness. Behind him, the priestess hisses his name, her voice cutting through his daze with sharp urgency. With one last, reluctant glance at the grim tableau </w:t>
       </w:r>
       <w:r>
         <w:lastRenderedPageBreak/>
-        <w:t>terror and helplessness. Behind him, the priestess hisses his name, her voice cutting through his daze with sharp urgency. With one last, reluctant glance at the grim tableau before him, he drops to his knees and follows her into the suffocating darkness of the escape route.</w:t>
+        <w:t>before him, he drops to his knees and follows her into the suffocating darkness of the escape route.</w:t>
       </w:r>
     </w:p>
     <w:p>
@@ -23678,8 +23679,11 @@
     </w:p>
     <w:p>
       <w:r>
+        <w:t xml:space="preserve">She eases the door open; her movements deliberate and slow, peeking around the threshold for any sign of the </w:t>
+      </w:r>
+      <w:r>
         <w:lastRenderedPageBreak/>
-        <w:t xml:space="preserve">She eases the door open; her movements deliberate and slow, peeking around the threshold for any sign of the agents in the adjacent room. Silence. A deep, suffocating silence that only confirms her fears. Her heart sinks, heavy with the knowledge that all her sisters are dead. Their resistance, which </w:t>
+        <w:t xml:space="preserve">agents in the adjacent room. Silence. A deep, suffocating silence that only confirms her fears. Her heart sinks, heavy with the knowledge that all her sisters are dead. Their resistance, which </w:t>
       </w:r>
       <w:r>
         <w:t xml:space="preserve">she thought might hold longer, had crumbled </w:t>
@@ -23737,11 +23741,11 @@
     </w:p>
     <w:p>
       <w:r>
-        <w:t xml:space="preserve">He obeys without question, tugging off the heavy boots and gripping them tightly. Together, they descend the </w:t>
+        <w:t xml:space="preserve">He obeys without question, tugging off the heavy boots and gripping them tightly. Together, they descend the narrow stairs, their socked feet muffled against the cold, creaking metal. Each step feels like an eternity, the sound </w:t>
       </w:r>
       <w:r>
         <w:lastRenderedPageBreak/>
-        <w:t>narrow stairs, their socked feet muffled against the cold, creaking metal. Each step feels like an eternity, the sound of the old fire escape amplified in their ears despite their caution.</w:t>
+        <w:t>of the old fire escape amplified in their ears despite their caution.</w:t>
       </w:r>
     </w:p>
     <w:p>
@@ -23799,11 +23803,11 @@
     </w:p>
     <w:p>
       <w:r>
-        <w:t xml:space="preserve">They press themselves against the floor, hearts pounding, waiting. The muffled sound of footsteps grows </w:t>
+        <w:t xml:space="preserve">They press themselves against the floor, hearts pounding, waiting. The muffled sound of footsteps grows louder, accompanied by clipped, authoritative voices. She holds her breath, praying the agents take the bait and follow </w:t>
       </w:r>
       <w:r>
         <w:lastRenderedPageBreak/>
-        <w:t xml:space="preserve">louder, accompanied by clipped, authoritative voices. She holds her breath, praying the agents take the bait and follow the </w:t>
+        <w:t xml:space="preserve">the </w:t>
       </w:r>
       <w:r>
         <w:t>door noise</w:t>
@@ -23991,7 +23995,7 @@
       <w:pPr>
         <w:pStyle w:val="Heading1"/>
       </w:pPr>
-      <w:bookmarkStart w:id="28" w:name="_Toc195187232"/>
+      <w:bookmarkStart w:id="28" w:name="_Toc197124517"/>
       <w:r>
         <w:lastRenderedPageBreak/>
         <w:t>Chapter 13: Fake It Till You Make It</w:t>
@@ -25478,7 +25482,7 @@
       <w:pPr>
         <w:pStyle w:val="Heading1"/>
       </w:pPr>
-      <w:bookmarkStart w:id="30" w:name="_Toc195187233"/>
+      <w:bookmarkStart w:id="30" w:name="_Toc197124518"/>
       <w:r>
         <w:lastRenderedPageBreak/>
         <w:t>Chapter 14: A House Divided Against Itself</w:t>
@@ -27211,7 +27215,7 @@
         <w:pStyle w:val="Heading1"/>
       </w:pPr>
       <w:bookmarkStart w:id="31" w:name="_Toc195083873"/>
-      <w:bookmarkStart w:id="32" w:name="_Toc195187234"/>
+      <w:bookmarkStart w:id="32" w:name="_Toc197124519"/>
       <w:r>
         <w:lastRenderedPageBreak/>
         <w:t>Chapter 15: A Long Way Home</w:t>
@@ -30305,7 +30309,7 @@
       <w:pPr>
         <w:pStyle w:val="Heading1"/>
       </w:pPr>
-      <w:bookmarkStart w:id="34" w:name="_Toc195187235"/>
+      <w:bookmarkStart w:id="34" w:name="_Toc197124520"/>
       <w:r>
         <w:lastRenderedPageBreak/>
         <w:t>Chapter 16: Pre-Trial</w:t>
@@ -31565,12 +31569,14 @@
         <w:pStyle w:val="Heading1"/>
       </w:pPr>
       <w:bookmarkStart w:id="36" w:name="_Toc195697346"/>
+      <w:bookmarkStart w:id="37" w:name="_Toc197124521"/>
       <w:bookmarkEnd w:id="35"/>
       <w:r>
         <w:lastRenderedPageBreak/>
         <w:t>Chapter 17: True Repentance</w:t>
       </w:r>
       <w:bookmarkEnd w:id="36"/>
+      <w:bookmarkEnd w:id="37"/>
     </w:p>
     <w:p/>
     <w:p>
@@ -35572,7 +35578,8 @@
           <w:lang w:eastAsia="en-IN"/>
         </w:rPr>
       </w:pPr>
-      <w:bookmarkStart w:id="37" w:name="_Toc195697347"/>
+      <w:bookmarkStart w:id="38" w:name="_Toc195697347"/>
+      <w:bookmarkStart w:id="39" w:name="_Toc197124522"/>
       <w:r>
         <w:rPr>
           <w:lang w:eastAsia="en-IN"/>
@@ -35580,7 +35587,8 @@
         <w:lastRenderedPageBreak/>
         <w:t>Chapter 18: The Fires of Gehenna</w:t>
       </w:r>
-      <w:bookmarkEnd w:id="37"/>
+      <w:bookmarkEnd w:id="38"/>
+      <w:bookmarkEnd w:id="39"/>
     </w:p>
     <w:p>
       <w:pPr>
@@ -39732,8 +39740,8 @@
           <w:lang w:eastAsia="en-IN"/>
         </w:rPr>
       </w:pPr>
-      <w:bookmarkStart w:id="38" w:name="_Toc195083877"/>
-      <w:bookmarkStart w:id="39" w:name="_Toc195187238"/>
+      <w:bookmarkStart w:id="40" w:name="_Toc195083877"/>
+      <w:bookmarkStart w:id="41" w:name="_Toc197124523"/>
       <w:r>
         <w:rPr>
           <w:lang w:eastAsia="en-IN"/>
@@ -39741,8 +39749,8 @@
         <w:lastRenderedPageBreak/>
         <w:t>Chapter 19: Dedication</w:t>
       </w:r>
-      <w:bookmarkEnd w:id="38"/>
-      <w:bookmarkEnd w:id="39"/>
+      <w:bookmarkEnd w:id="40"/>
+      <w:bookmarkEnd w:id="41"/>
     </w:p>
     <w:p>
       <w:pPr>
@@ -43331,8 +43339,8 @@
           <w:lang w:eastAsia="en-IN"/>
         </w:rPr>
       </w:pPr>
-      <w:bookmarkStart w:id="40" w:name="_Toc195083878"/>
-      <w:bookmarkStart w:id="41" w:name="_Toc195187239"/>
+      <w:bookmarkStart w:id="42" w:name="_Toc195083878"/>
+      <w:bookmarkStart w:id="43" w:name="_Toc197124524"/>
       <w:r>
         <w:rPr>
           <w:rFonts w:eastAsia="Times New Roman"/>
@@ -43341,8 +43349,8 @@
         <w:lastRenderedPageBreak/>
         <w:t>Chapter 20: The Sacrifice</w:t>
       </w:r>
-      <w:bookmarkEnd w:id="40"/>
-      <w:bookmarkEnd w:id="41"/>
+      <w:bookmarkEnd w:id="42"/>
+      <w:bookmarkEnd w:id="43"/>
     </w:p>
     <w:p>
       <w:pPr>
@@ -49052,8 +49060,8 @@
           <w:lang w:eastAsia="en-IN"/>
         </w:rPr>
       </w:pPr>
-      <w:bookmarkStart w:id="42" w:name="_Toc195083879"/>
-      <w:bookmarkStart w:id="43" w:name="_Toc195187240"/>
+      <w:bookmarkStart w:id="44" w:name="_Toc195083879"/>
+      <w:bookmarkStart w:id="45" w:name="_Toc197124525"/>
       <w:r>
         <w:rPr>
           <w:rFonts w:eastAsia="Times New Roman"/>
@@ -49062,8 +49070,8 @@
         <w:lastRenderedPageBreak/>
         <w:t>Chapter 21: Amiel Levi’s Day Off</w:t>
       </w:r>
-      <w:bookmarkEnd w:id="42"/>
-      <w:bookmarkEnd w:id="43"/>
+      <w:bookmarkEnd w:id="44"/>
+      <w:bookmarkEnd w:id="45"/>
     </w:p>
     <w:p>
       <w:pPr>
@@ -52437,7 +52445,7 @@
           <w:szCs w:val="32"/>
         </w:rPr>
       </w:pPr>
-      <w:bookmarkStart w:id="44" w:name="_Toc195083880"/>
+      <w:bookmarkStart w:id="46" w:name="_Toc195083880"/>
       <w:r>
         <w:lastRenderedPageBreak/>
         <w:br w:type="page"/>
@@ -52447,13 +52455,13 @@
       <w:pPr>
         <w:pStyle w:val="Heading1"/>
       </w:pPr>
-      <w:bookmarkStart w:id="45" w:name="_Toc195187241"/>
+      <w:bookmarkStart w:id="47" w:name="_Toc197124526"/>
       <w:r>
         <w:lastRenderedPageBreak/>
         <w:t>Epilogue</w:t>
       </w:r>
-      <w:bookmarkEnd w:id="44"/>
-      <w:bookmarkEnd w:id="45"/>
+      <w:bookmarkEnd w:id="46"/>
+      <w:bookmarkEnd w:id="47"/>
     </w:p>
     <w:p>
       <w:pPr>
@@ -53531,12 +53539,12 @@
       <w:pPr>
         <w:pStyle w:val="Heading1"/>
       </w:pPr>
-      <w:bookmarkStart w:id="46" w:name="_Toc195187242"/>
+      <w:bookmarkStart w:id="48" w:name="_Toc197124527"/>
       <w:r>
         <w:lastRenderedPageBreak/>
         <w:t>Bibliography</w:t>
       </w:r>
-      <w:bookmarkEnd w:id="46"/>
+      <w:bookmarkEnd w:id="48"/>
     </w:p>
     <w:p>
       <w:pPr>
@@ -55050,6 +55058,7 @@
   <w:style w:type="character" w:default="1" w:styleId="DefaultParagraphFont">
     <w:name w:val="Default Paragraph Font"/>
     <w:uiPriority w:val="1"/>
+    <w:semiHidden/>
     <w:unhideWhenUsed/>
   </w:style>
   <w:style w:type="table" w:default="1" w:styleId="TableNormal">

</xml_diff>